<commit_message>
End Display, and User Manual
Final time displayed when simulation stops is now equal to the entered run time. Also updated Manual
</commit_message>
<xml_diff>
--- a/User Manual.docx
+++ b/User Manual.docx
@@ -5,10 +5,30 @@
     <w:p>
       <w:pPr>
         <w:jc w:val="center"/>
+        <w:rPr>
+          <w:b/>
+          <w:sz w:val="36"/>
+          <w:u w:val="single"/>
+        </w:rPr>
       </w:pPr>
       <w:r>
+        <w:rPr>
+          <w:b/>
+          <w:sz w:val="36"/>
+          <w:u w:val="single"/>
+        </w:rPr>
         <w:t>Mass-Spring Simulator – User’s Manual</w:t>
       </w:r>
+    </w:p>
+    <w:p>
+      <w:pPr>
+        <w:spacing w:after="0"/>
+        <w:rPr>
+          <w:b/>
+          <w:sz w:val="14"/>
+          <w:szCs w:val="28"/>
+        </w:rPr>
+      </w:pPr>
     </w:p>
     <w:p>
       <w:pPr>
@@ -56,15 +76,10 @@
     </w:p>
     <w:p>
       <w:r>
-        <w:t xml:space="preserve">To be able to run this software, you should have Python 2.7. It might work on other </w:t>
-      </w:r>
-      <w:proofErr w:type="gramStart"/>
-      <w:r>
-        <w:t>versions</w:t>
-      </w:r>
-      <w:proofErr w:type="gramEnd"/>
-      <w:r>
-        <w:t xml:space="preserve"> but this is what it was programmed on.</w:t>
+        <w:t xml:space="preserve">To be able to run this software, you should have Python 2.7. </w:t>
+      </w:r>
+      <w:r>
+        <w:t>The software may work on other versions, but it was developed on and for 2.7. Download and install either windows versions from:</w:t>
       </w:r>
     </w:p>
     <w:p>
@@ -73,29 +88,59 @@
           <w:rPr>
             <w:rStyle w:val="Hyperlink"/>
           </w:rPr>
-          <w:t>https://www.python.org/download/releases/2.7/</w:t>
+          <w:t>https://www.python.org/downl</w:t>
+        </w:r>
+        <w:r>
+          <w:rPr>
+            <w:rStyle w:val="Hyperlink"/>
+          </w:rPr>
+          <w:t>o</w:t>
+        </w:r>
+        <w:r>
+          <w:rPr>
+            <w:rStyle w:val="Hyperlink"/>
+          </w:rPr>
+          <w:t>ad/releases/2.7/</w:t>
         </w:r>
       </w:hyperlink>
     </w:p>
     <w:p>
       <w:r>
-        <w:t>Download and install the one for Windows (either one should work).</w:t>
-      </w:r>
-    </w:p>
-    <w:p>
-      <w:r>
-        <w:t>After installation, navigate to your system environment variables (on Windows 10, search in the start menu “Edit Environment Variables”). Edit the Path variable to include the Python27 directory, as well as the Scripts folder (by default it would be C:\Python27 and C:\Python27\Scripts). This is so that you can use Python and any scripts like Pip from anywhere on your computer.</w:t>
+        <w:t xml:space="preserve">After installation, navigate to your system environment variables (on Windows 10, search in the start menu “Edit Environment Variables”). Edit the Path variable to include the Python27 directory, as well as the Scripts folder (by default it would be C:\Python27 and C:\Python27\Scripts). This is so that you can use Python and any scripts </w:t>
+      </w:r>
+      <w:r>
+        <w:t>(</w:t>
+      </w:r>
+      <w:r>
+        <w:t>like Pip</w:t>
+      </w:r>
+      <w:r>
+        <w:t>)</w:t>
+      </w:r>
+      <w:r>
+        <w:t xml:space="preserve"> from anywhere on your computer.</w:t>
       </w:r>
     </w:p>
     <w:p>
       <w:pPr>
+        <w:spacing w:after="0"/>
         <w:rPr>
           <w:i/>
+          <w:u w:val="single"/>
         </w:rPr>
       </w:pPr>
-      <w:r>
+    </w:p>
+    <w:p>
+      <w:pPr>
         <w:rPr>
           <w:i/>
+          <w:u w:val="single"/>
+        </w:rPr>
+      </w:pPr>
+      <w:r>
+        <w:rPr>
+          <w:i/>
+          <w:u w:val="single"/>
         </w:rPr>
         <w:t>Installing the proper libraries.</w:t>
       </w:r>
@@ -117,7 +162,13 @@
         <w:t>r installing Python, this will</w:t>
       </w:r>
       <w:r>
-        <w:t xml:space="preserve"> use Pip to install four libraries: </w:t>
+        <w:t xml:space="preserve"> use Pip to install </w:t>
+      </w:r>
+      <w:r>
+        <w:t xml:space="preserve">the following </w:t>
+      </w:r>
+      <w:r>
+        <w:t xml:space="preserve">four libraries: </w:t>
       </w:r>
       <w:proofErr w:type="spellStart"/>
       <w:r>
@@ -157,6 +208,7 @@
     </w:p>
     <w:p>
       <w:pPr>
+        <w:spacing w:after="0"/>
         <w:rPr>
           <w:b/>
           <w:sz w:val="28"/>
@@ -182,21 +234,30 @@
       </w:r>
     </w:p>
     <w:p>
-      <w:pPr>
-        <w:rPr>
-          <w:b/>
-          <w:sz w:val="28"/>
-          <w:szCs w:val="28"/>
-        </w:rPr>
-      </w:pPr>
       <w:r>
         <w:rPr>
           <w:noProof/>
         </w:rPr>
         <w:drawing>
-          <wp:inline distT="0" distB="0" distL="0" distR="0" wp14:anchorId="5AB21739" wp14:editId="71223659">
+          <wp:anchor distT="0" distB="0" distL="114300" distR="114300" simplePos="0" relativeHeight="251658240" behindDoc="1" locked="0" layoutInCell="1" allowOverlap="1" wp14:anchorId="5AB21739">
+            <wp:simplePos x="0" y="0"/>
+            <wp:positionH relativeFrom="margin">
+              <wp:align>right</wp:align>
+            </wp:positionH>
+            <wp:positionV relativeFrom="paragraph">
+              <wp:posOffset>473075</wp:posOffset>
+            </wp:positionV>
             <wp:extent cx="5943600" cy="3517265"/>
             <wp:effectExtent l="0" t="0" r="0" b="6985"/>
+            <wp:wrapTight wrapText="bothSides">
+              <wp:wrapPolygon edited="0">
+                <wp:start x="0" y="0"/>
+                <wp:lineTo x="0" y="21526"/>
+                <wp:lineTo x="21531" y="21526"/>
+                <wp:lineTo x="21531" y="0"/>
+                <wp:lineTo x="0" y="0"/>
+              </wp:wrapPolygon>
+            </wp:wrapTight>
             <wp:docPr id="1" name="Picture 1"/>
             <wp:cNvGraphicFramePr>
               <a:graphicFrameLocks xmlns:a="http://schemas.openxmlformats.org/drawingml/2006/main" noChangeAspect="1"/>
@@ -209,7 +270,13 @@
                     <pic:cNvPicPr/>
                   </pic:nvPicPr>
                   <pic:blipFill>
-                    <a:blip r:embed="rId5"/>
+                    <a:blip r:embed="rId5">
+                      <a:extLst>
+                        <a:ext uri="{28A0092B-C50C-407E-A947-70E740481C1C}">
+                          <a14:useLocalDpi xmlns:a14="http://schemas.microsoft.com/office/drawing/2010/main" val="0"/>
+                        </a:ext>
+                      </a:extLst>
+                    </a:blip>
                     <a:stretch>
                       <a:fillRect/>
                     </a:stretch>
@@ -226,62 +293,193 @@
                 </pic:pic>
               </a:graphicData>
             </a:graphic>
-          </wp:inline>
+            <wp14:sizeRelH relativeFrom="page">
+              <wp14:pctWidth>0</wp14:pctWidth>
+            </wp14:sizeRelH>
+            <wp14:sizeRelV relativeFrom="page">
+              <wp14:pctHeight>0</wp14:pctHeight>
+            </wp14:sizeRelV>
+          </wp:anchor>
         </w:drawing>
       </w:r>
-    </w:p>
-    <w:p>
-      <w:r>
+      <w:r>
+        <w:t>To use the software, run the batch file titled MassSpringSim.bat. This will run GUI204.py, which is the user interface for the software.</w:t>
+      </w:r>
+    </w:p>
+    <w:p>
+      <w:pPr>
+        <w:rPr>
+          <w:i/>
+          <w:u w:val="single"/>
+        </w:rPr>
+      </w:pPr>
+      <w:r>
+        <w:rPr>
+          <w:i/>
+          <w:u w:val="single"/>
+        </w:rPr>
         <w:lastRenderedPageBreak/>
-        <w:t xml:space="preserve">To run the software, run the batch file titled MassSpringSim.bat. This will run GUI204.py, which is the GUI for the software.  </w:t>
-      </w:r>
-    </w:p>
-    <w:p>
-      <w:r>
-        <w:t>To add springs, you can type their stiffness values into the textbox at the top. Typing something like “50 50 50” with the Parallel circle checked will produce three springs in parallel, each with a stiffness of 50. The same input, with Series checked, will produce a set of three springs, connected in series, each with a stiffness of 50. You MUST at least one spring with an acceptable stiffness to run the simulation.</w:t>
-      </w:r>
-    </w:p>
-    <w:p>
-      <w:r>
-        <w:t>Other parameters, such as mass, da</w:t>
-      </w:r>
-      <w:r>
-        <w:t xml:space="preserve">mping and initial position, can easily be added. If you wish to add a forcing function, it can be selected from a drop-down list. If, perhaps, you would like to see an example of resonance or anti-resonance, check one of those circles. This uses </w:t>
-      </w:r>
-      <w:proofErr w:type="spellStart"/>
-      <w:r>
-        <w:t>preset</w:t>
-      </w:r>
-      <w:proofErr w:type="spellEnd"/>
-      <w:r>
-        <w:t xml:space="preserve"> parameters that show how a system can be assisted by a force to keep growing or decreasing in amplitude.</w:t>
-      </w:r>
-    </w:p>
-    <w:p>
-      <w:r>
-        <w:t>By default, the simulation will show a mass-spring system moving in the horizontal direction. If you would like to see a hanging mass, sel</w:t>
-      </w:r>
-      <w:r>
-        <w:t xml:space="preserve">ect the Vertical Spring circle. </w:t>
-      </w:r>
-    </w:p>
-    <w:p>
-      <w:r>
-        <w:t>Finally, the speed of simulation and length of simulation can be assigned. The speed of simulation allows you to play the simulation in fast or slow-motion, and of course the length of simulation specifies how much time you would like to see of the simulation.</w:t>
-      </w:r>
-    </w:p>
-    <w:p>
-      <w:r>
-        <w:t xml:space="preserve">Hitting the Plot button will show a plot on the GUI of the mass’ position with respect to time. Hitting Launch Simulator will pass all necessary parameters to spring.py and run a simulation of the system. This simulation can be replayed or closed if you wish to make changes to parameters. </w:t>
+        <w:t xml:space="preserve">Adding </w:t>
       </w:r>
       <w:bookmarkStart w:id="0" w:name="_GoBack"/>
       <w:bookmarkEnd w:id="0"/>
+      <w:r>
+        <w:rPr>
+          <w:i/>
+          <w:u w:val="single"/>
+        </w:rPr>
+        <w:t>Parameters</w:t>
+      </w:r>
+    </w:p>
+    <w:p>
+      <w:r>
+        <w:t>T</w:t>
+      </w:r>
+      <w:r>
+        <w:t>o add springs, you can type their stiffness val</w:t>
+      </w:r>
+      <w:r>
+        <w:t xml:space="preserve">ues into the textbox at the top, along with checking the appropriate circle to add the springs in series or in parallel. Typing multiple values separated by spaces will add a spring for each value. For example, adding </w:t>
+      </w:r>
+      <w:r>
+        <w:t xml:space="preserve">something like “50 50 50” with the Parallel circle checked will produce three springs in parallel, each with a stiffness of 50. The same input, with Series checked, will produce a set of three springs, connected in series, each with a stiffness of 50. You MUST </w:t>
+      </w:r>
+      <w:r>
+        <w:t xml:space="preserve">add </w:t>
+      </w:r>
+      <w:r>
+        <w:t>at least one spring with an acceptable stiffness to run the simulation.</w:t>
+      </w:r>
+    </w:p>
+    <w:p>
+      <w:r>
+        <w:t>Other parameters, such as mass, da</w:t>
+      </w:r>
+      <w:r>
+        <w:t>mping and initial position</w:t>
+      </w:r>
+      <w:r>
+        <w:t xml:space="preserve"> </w:t>
+      </w:r>
+      <w:r>
+        <w:t>can easily be added</w:t>
+      </w:r>
+      <w:r>
+        <w:t>/altered</w:t>
+      </w:r>
+      <w:r>
+        <w:t xml:space="preserve">. If you wish to add a forcing function, </w:t>
+      </w:r>
+      <w:r>
+        <w:t xml:space="preserve">a set of pre-added examples can be </w:t>
+      </w:r>
+      <w:r>
+        <w:t xml:space="preserve">selected from a drop-down list. If, perhaps, you would like to see an example of resonance or anti-resonance, check one of those circles. This </w:t>
+      </w:r>
+      <w:r>
+        <w:t>will use present</w:t>
+      </w:r>
+      <w:r>
+        <w:t xml:space="preserve"> parameters that show how a system </w:t>
+      </w:r>
+      <w:r>
+        <w:t xml:space="preserve">will be affected by an external </w:t>
+      </w:r>
+      <w:r>
+        <w:t xml:space="preserve">force to </w:t>
+      </w:r>
+      <w:r>
+        <w:t xml:space="preserve">continuously </w:t>
+      </w:r>
+      <w:r>
+        <w:t>keep growing or decreasing in amplitude.</w:t>
+      </w:r>
+    </w:p>
+    <w:p>
+      <w:r>
+        <w:t>Finally, the speed of simulation and length of simulation can be assigned by the user. The speed of simulation allows you to play the simulation in fast or slow-motion with a maximum speed of 150%. The length of the simulation, of course, specifies how much time in seconds you would like to see of the simulation run for.</w:t>
+      </w:r>
+    </w:p>
+    <w:p>
+      <w:pPr>
+        <w:spacing w:after="0"/>
+      </w:pPr>
+    </w:p>
+    <w:p>
+      <w:pPr>
+        <w:rPr>
+          <w:i/>
+          <w:u w:val="single"/>
+        </w:rPr>
+      </w:pPr>
+      <w:r>
+        <w:rPr>
+          <w:i/>
+          <w:u w:val="single"/>
+        </w:rPr>
+        <w:t>Plotting and Simulating</w:t>
+      </w:r>
+    </w:p>
+    <w:p>
+      <w:r>
+        <w:t>By default, the simulation will show a mass-spring system moving in the horizontal direction. If you would like to see a hanging mass, select the Vertical Spring circle. The same parameters will be used in either case.</w:t>
+      </w:r>
+    </w:p>
+    <w:p>
+      <w:r>
+        <w:t>After a valid set of parameters have been entered, clicking the “</w:t>
+      </w:r>
+      <w:r>
+        <w:t>Plot</w:t>
+      </w:r>
+      <w:r>
+        <w:t>”</w:t>
+      </w:r>
+      <w:r>
+        <w:t xml:space="preserve"> button will</w:t>
+      </w:r>
+      <w:r>
+        <w:t xml:space="preserve"> generate a plot of the mass’ position with respect to time directly in the GUI. Clicking “</w:t>
+      </w:r>
+      <w:r>
+        <w:t>Launch Simulator</w:t>
+      </w:r>
+      <w:r>
+        <w:t>”</w:t>
+      </w:r>
+      <w:r>
+        <w:t xml:space="preserve"> will pass </w:t>
+      </w:r>
+      <w:r>
+        <w:t>all the necessary</w:t>
+      </w:r>
+      <w:r>
+        <w:t xml:space="preserve"> parameters to spring.py</w:t>
+      </w:r>
+      <w:r>
+        <w:t xml:space="preserve">, which will run a </w:t>
+      </w:r>
+      <w:r>
+        <w:t xml:space="preserve">simulation of the </w:t>
+      </w:r>
+      <w:r>
+        <w:t xml:space="preserve">physical </w:t>
+      </w:r>
+      <w:r>
+        <w:t>system. This simulation can be replayed</w:t>
+      </w:r>
+      <w:r>
+        <w:t>,</w:t>
+      </w:r>
+      <w:r>
+        <w:t xml:space="preserve"> or closed if you wish to make changes to parameters. </w:t>
+      </w:r>
     </w:p>
     <w:p/>
     <w:p/>
     <w:sectPr>
       <w:pgSz w:w="12240" w:h="15840"/>
-      <w:pgMar w:top="1440" w:right="1440" w:bottom="1440" w:left="1440" w:header="708" w:footer="708" w:gutter="0"/>
+      <w:pgMar w:top="1134" w:right="1440" w:bottom="1134" w:left="1440" w:header="709" w:footer="709" w:gutter="0"/>
       <w:cols w:space="708"/>
       <w:docGrid w:linePitch="360"/>
     </w:sectPr>
@@ -737,6 +935,18 @@
       <w:shd w:val="clear" w:color="auto" w:fill="E6E6E6"/>
     </w:rPr>
   </w:style>
+  <w:style w:type="character" w:styleId="FollowedHyperlink">
+    <w:name w:val="FollowedHyperlink"/>
+    <w:basedOn w:val="DefaultParagraphFont"/>
+    <w:uiPriority w:val="99"/>
+    <w:semiHidden/>
+    <w:unhideWhenUsed/>
+    <w:rsid w:val="006F48E6"/>
+    <w:rPr>
+      <w:color w:val="954F72" w:themeColor="followedHyperlink"/>
+      <w:u w:val="single"/>
+    </w:rPr>
+  </w:style>
 </w:styles>
 </file>
 

</xml_diff>

<commit_message>
Get rid of error test stuff
</commit_message>
<xml_diff>
--- a/User Manual.docx
+++ b/User Manual.docx
@@ -57,7 +57,21 @@
         <w:rPr>
           <w:i/>
         </w:rPr>
-        <w:t>NOTE: If you have Python 2.7 installed and Pip can be run from anywhere (i.e the environment variables know where Python is), you don’t need to follow the first few steps.</w:t>
+        <w:t>NOTE: If you have Python 2.7 installed and Pip can be run from anywhere (</w:t>
+      </w:r>
+      <w:proofErr w:type="spellStart"/>
+      <w:r>
+        <w:rPr>
+          <w:i/>
+        </w:rPr>
+        <w:t>i.e</w:t>
+      </w:r>
+      <w:proofErr w:type="spellEnd"/>
+      <w:r>
+        <w:rPr>
+          <w:i/>
+        </w:rPr>
+        <w:t xml:space="preserve"> the environment variables know where Python is), you don’t need to follow the first few steps.</w:t>
       </w:r>
     </w:p>
     <w:p>
@@ -127,7 +141,15 @@
     </w:p>
     <w:p>
       <w:r>
-        <w:t>If you open a command prompt window and type pip, you should not receive any errors, but should see a list of commands and descriptions. If you get an error like “pip is unrecognized” then you either have the wrong version of Python or you didn’t set up your environment variables correctly. It is recommended that you check the environment variables, and also check Python27</w:t>
+        <w:t xml:space="preserve">If you open a command prompt window and type pip, you should not receive any errors, but should see a list of commands and descriptions. If you get an error like “pip is unrecognized” then you either have the wrong version of Python or you didn’t set up your environment variables correctly. It is recommended that you check the environment variables, </w:t>
+      </w:r>
+      <w:proofErr w:type="gramStart"/>
+      <w:r>
+        <w:t>and also</w:t>
+      </w:r>
+      <w:proofErr w:type="gramEnd"/>
+      <w:r>
+        <w:t xml:space="preserve"> check Python27</w:t>
       </w:r>
       <w:r>
         <w:t xml:space="preserve"> installation folder to make sure there is a Scripts folder that contains Pip. If not, you should uninstall Python and install it via the link above.</w:t>
@@ -140,26 +162,64 @@
     </w:p>
     <w:p>
       <w:r>
-        <w:t>pip install numpy; pip install pyside; pip install matplotlib; pip install pygame</w:t>
-      </w:r>
+        <w:t xml:space="preserve">pip install </w:t>
+      </w:r>
+      <w:proofErr w:type="spellStart"/>
+      <w:r>
+        <w:t>numpy</w:t>
+      </w:r>
+      <w:proofErr w:type="spellEnd"/>
+      <w:r>
+        <w:t xml:space="preserve">; pip install </w:t>
+      </w:r>
+      <w:proofErr w:type="spellStart"/>
+      <w:r>
+        <w:t>pyside</w:t>
+      </w:r>
+      <w:proofErr w:type="spellEnd"/>
+      <w:r>
+        <w:t xml:space="preserve">; pip install </w:t>
+      </w:r>
+      <w:proofErr w:type="spellStart"/>
+      <w:r>
+        <w:t>matplotlib</w:t>
+      </w:r>
+      <w:proofErr w:type="spellEnd"/>
+      <w:r>
+        <w:t xml:space="preserve">; pip install </w:t>
+      </w:r>
+      <w:proofErr w:type="spellStart"/>
+      <w:r>
+        <w:t>pygame</w:t>
+      </w:r>
+      <w:proofErr w:type="spellEnd"/>
     </w:p>
     <w:p>
       <w:r>
         <w:t>Make sure each one is done running before typing the next one. This should install all the external libraries needed for the program.</w:t>
       </w:r>
+      <w:r>
+        <w:t xml:space="preserve"> These steps are super important, and the program won’t run without success of these steps. </w:t>
+      </w:r>
+      <w:r>
+        <w:rPr>
+          <w:b/>
+        </w:rPr>
+        <w:t>If you have trouble with getting the software to run, EMAIL</w:t>
+      </w:r>
+      <w:r>
+        <w:t xml:space="preserve"> </w:t>
+      </w:r>
+      <w:r>
+        <w:rPr>
+          <w:b/>
+        </w:rPr>
+        <w:t>ssraisbe@edu.uwaterloo.ca.</w:t>
+      </w:r>
     </w:p>
     <w:p>
       <w:pPr>
         <w:spacing w:after="0"/>
-        <w:rPr>
-          <w:b/>
-          <w:sz w:val="28"/>
-          <w:szCs w:val="28"/>
-        </w:rPr>
-      </w:pPr>
-    </w:p>
-    <w:p>
-      <w:pPr>
         <w:rPr>
           <w:b/>
           <w:sz w:val="28"/>
@@ -378,33 +438,42 @@
       <w:r>
         <w:t>type it in. The program supports sine, cosine, tangent, and exponentials (click the help button for formatting tips).</w:t>
       </w:r>
+      <w:r>
+        <w:t xml:space="preserve"> If, perhaps, you would like to see an example of resonance or anti-resonance, check one of those circles. This </w:t>
+      </w:r>
+      <w:r>
+        <w:t>will use pre</w:t>
+      </w:r>
+      <w:r>
+        <w:t>-</w:t>
+      </w:r>
+      <w:r>
+        <w:t>set</w:t>
+      </w:r>
+      <w:r>
+        <w:t xml:space="preserve"> parameters that show how a system </w:t>
+      </w:r>
+      <w:r>
+        <w:t xml:space="preserve">will be affected by an external </w:t>
+      </w:r>
+      <w:r>
+        <w:t xml:space="preserve">force to </w:t>
+      </w:r>
+      <w:r>
+        <w:t xml:space="preserve">continuously </w:t>
+      </w:r>
+      <w:r>
+        <w:t>keep growing or decreasing in amplitude.</w:t>
+      </w:r>
+    </w:p>
+    <w:p>
+      <w:r>
+        <w:t>Finally, the speed of simulation and length of simulation can be assigned by the user. The speed of simulation allows you to play the simulation in fast or slo</w:t>
+      </w:r>
       <w:bookmarkStart w:id="0" w:name="_GoBack"/>
       <w:bookmarkEnd w:id="0"/>
       <w:r>
-        <w:t xml:space="preserve"> If, perhaps, you would like to see an example of resonance or anti-resonance, check one of those circles. This </w:t>
-      </w:r>
-      <w:r>
-        <w:t>will use present</w:t>
-      </w:r>
-      <w:r>
-        <w:t xml:space="preserve"> parameters that show how a system </w:t>
-      </w:r>
-      <w:r>
-        <w:t xml:space="preserve">will be affected by an external </w:t>
-      </w:r>
-      <w:r>
-        <w:t xml:space="preserve">force to </w:t>
-      </w:r>
-      <w:r>
-        <w:t xml:space="preserve">continuously </w:t>
-      </w:r>
-      <w:r>
-        <w:t>keep growing or decreasing in amplitude.</w:t>
-      </w:r>
-    </w:p>
-    <w:p>
-      <w:r>
-        <w:t>Finally, the speed of simulation and length of simulation can be assigned by the user. The speed of simulation allows you to play the simulation in fast or slow-motion with a maximum speed of 150%. The length of the simulation, of course, specifies how much time in seconds you would like to see of the simulation run for.</w:t>
+        <w:t>w-motion with a maximum speed of 150%. The length of the simulation, of course, specifies how much time in seconds you would like to see of the simulation run for.</w:t>
       </w:r>
     </w:p>
     <w:p>
@@ -419,17 +488,33 @@
           <w:u w:val="single"/>
         </w:rPr>
       </w:pPr>
-      <w:r>
+    </w:p>
+    <w:p>
+      <w:pPr>
         <w:rPr>
           <w:i/>
           <w:u w:val="single"/>
         </w:rPr>
+      </w:pPr>
+    </w:p>
+    <w:p>
+      <w:pPr>
+        <w:rPr>
+          <w:i/>
+          <w:u w:val="single"/>
+        </w:rPr>
+      </w:pPr>
+      <w:r>
+        <w:rPr>
+          <w:i/>
+          <w:u w:val="single"/>
+        </w:rPr>
+        <w:lastRenderedPageBreak/>
         <w:t>Plotting and Simulating</w:t>
       </w:r>
     </w:p>
     <w:p>
       <w:r>
-        <w:lastRenderedPageBreak/>
         <w:t>By default, the simulation will show a mass-spring system moving in the horizontal direction. If you would like to see a hanging mass, select the Vertical Spring circle. The same parameters will be used in either case.</w:t>
       </w:r>
     </w:p>

</xml_diff>